<commit_message>
registro restringido a dominio @lavidriera.com
Solamente se pueden registrar en la aplicación, usuarios con el dominio en el mail de la vidriera
</commit_message>
<xml_diff>
--- a/Aplicación de análisis y visualización de eventos de Google Calendar/Notas codigo aplicacion.docx
+++ b/Aplicación de análisis y visualización de eventos de Google Calendar/Notas codigo aplicacion.docx
@@ -244,8 +244,6 @@
         </w:rPr>
         <w:t xml:space="preserve"> -c</w:t>
       </w:r>
-      <w:bookmarkStart w:id="0" w:name="_GoBack"/>
-      <w:bookmarkEnd w:id="0"/>
       <w:r>
         <w:rPr>
           <w:sz w:val="28"/>
@@ -520,64 +518,279 @@
         <w:rPr>
           <w:sz w:val="28"/>
         </w:rPr>
+        <w:t>sql</w:t>
+      </w:r>
+      <w:proofErr w:type="spellEnd"/>
+      <w:r>
+        <w:rPr>
+          <w:sz w:val="28"/>
+        </w:rPr>
+        <w:t xml:space="preserve"> server </w:t>
+      </w:r>
+      <w:proofErr w:type="spellStart"/>
+      <w:r>
+        <w:rPr>
+          <w:sz w:val="28"/>
+        </w:rPr>
+        <w:t>management</w:t>
+      </w:r>
+      <w:proofErr w:type="spellEnd"/>
+      <w:r>
+        <w:rPr>
+          <w:sz w:val="28"/>
+        </w:rPr>
+        <w:t xml:space="preserve"> </w:t>
+      </w:r>
+      <w:proofErr w:type="spellStart"/>
+      <w:r>
+        <w:rPr>
+          <w:sz w:val="28"/>
+        </w:rPr>
+        <w:t>studio</w:t>
+      </w:r>
+      <w:proofErr w:type="spellEnd"/>
+      <w:r>
+        <w:rPr>
+          <w:sz w:val="28"/>
+        </w:rPr>
+        <w:t xml:space="preserve"> (interfaz gráfica para administrar la BBDD)</w:t>
+      </w:r>
+      <w:r>
+        <w:rPr>
+          <w:sz w:val="28"/>
+          <w:u w:val="single"/>
+        </w:rPr>
+        <w:br/>
+      </w:r>
+      <w:r>
+        <w:rPr>
+          <w:sz w:val="28"/>
+          <w:u w:val="single"/>
+        </w:rPr>
+        <w:br/>
+      </w:r>
+      <w:r>
+        <w:rPr>
+          <w:sz w:val="28"/>
+        </w:rPr>
         <w:lastRenderedPageBreak/>
-        <w:t>sql</w:t>
+        <w:t xml:space="preserve">LOGIN </w:t>
+      </w:r>
+      <w:r>
+        <w:rPr>
+          <w:sz w:val="28"/>
+        </w:rPr>
+        <w:sym w:font="Wingdings" w:char="F0E0"/>
+      </w:r>
+      <w:r>
+        <w:rPr>
+          <w:sz w:val="28"/>
+        </w:rPr>
+        <w:t xml:space="preserve"> </w:t>
+      </w:r>
+      <w:proofErr w:type="spellStart"/>
+      <w:r>
+        <w:rPr>
+          <w:sz w:val="28"/>
+        </w:rPr>
+        <w:t>CarlosJ</w:t>
       </w:r>
       <w:proofErr w:type="spellEnd"/>
       <w:r>
         <w:rPr>
           <w:sz w:val="28"/>
         </w:rPr>
-        <w:t xml:space="preserve"> server </w:t>
+        <w:br/>
+      </w:r>
+      <w:r>
+        <w:rPr>
+          <w:sz w:val="28"/>
+        </w:rPr>
+        <w:br/>
+      </w:r>
+      <w:r>
+        <w:rPr>
+          <w:sz w:val="28"/>
+        </w:rPr>
+        <w:br/>
+      </w:r>
+      <w:r>
+        <w:rPr>
+          <w:sz w:val="28"/>
+        </w:rPr>
+        <w:br/>
+        <w:t>REGLA DE ORO EN LA ESTRUCTURA REACT NATIVE</w:t>
+      </w:r>
+      <w:r>
+        <w:rPr>
+          <w:sz w:val="28"/>
+        </w:rPr>
+        <w:br/>
+      </w:r>
+      <w:r>
+        <w:rPr>
+          <w:sz w:val="28"/>
+        </w:rPr>
+        <w:br/>
+      </w:r>
+      <w:r>
+        <w:rPr>
+          <w:sz w:val="28"/>
+        </w:rPr>
+        <w:drawing>
+          <wp:inline distT="0" distB="0" distL="0" distR="0" wp14:anchorId="311F4CB5" wp14:editId="442629BE">
+            <wp:extent cx="3848637" cy="1428949"/>
+            <wp:effectExtent l="0" t="0" r="0" b="0"/>
+            <wp:docPr id="1" name="Imagen 1"/>
+            <wp:cNvGraphicFramePr>
+              <a:graphicFrameLocks xmlns:a="http://schemas.openxmlformats.org/drawingml/2006/main" noChangeAspect="1"/>
+            </wp:cNvGraphicFramePr>
+            <a:graphic xmlns:a="http://schemas.openxmlformats.org/drawingml/2006/main">
+              <a:graphicData uri="http://schemas.openxmlformats.org/drawingml/2006/picture">
+                <pic:pic xmlns:pic="http://schemas.openxmlformats.org/drawingml/2006/picture">
+                  <pic:nvPicPr>
+                    <pic:cNvPr id="1" name=""/>
+                    <pic:cNvPicPr/>
+                  </pic:nvPicPr>
+                  <pic:blipFill>
+                    <a:blip r:embed="rId5"/>
+                    <a:stretch>
+                      <a:fillRect/>
+                    </a:stretch>
+                  </pic:blipFill>
+                  <pic:spPr>
+                    <a:xfrm>
+                      <a:off x="0" y="0"/>
+                      <a:ext cx="3848637" cy="1428949"/>
+                    </a:xfrm>
+                    <a:prstGeom prst="rect">
+                      <a:avLst/>
+                    </a:prstGeom>
+                  </pic:spPr>
+                </pic:pic>
+              </a:graphicData>
+            </a:graphic>
+          </wp:inline>
+        </w:drawing>
+      </w:r>
+      <w:r>
+        <w:rPr>
+          <w:sz w:val="28"/>
+        </w:rPr>
+        <w:br/>
+      </w:r>
+      <w:r>
+        <w:rPr>
+          <w:sz w:val="28"/>
+        </w:rPr>
+        <w:br/>
+      </w:r>
+      <w:r>
+        <w:rPr>
+          <w:sz w:val="28"/>
+        </w:rPr>
+        <w:br/>
+      </w:r>
+      <w:r>
+        <w:rPr>
+          <w:b/>
+          <w:sz w:val="28"/>
+          <w:u w:val="single"/>
+        </w:rPr>
+        <w:t>API GOOGLE CALENDAR</w:t>
+      </w:r>
+      <w:r>
+        <w:rPr>
+          <w:b/>
+          <w:sz w:val="28"/>
+          <w:u w:val="single"/>
+        </w:rPr>
+        <w:br/>
+      </w:r>
+      <w:r>
+        <w:rPr>
+          <w:b/>
+          <w:sz w:val="28"/>
+          <w:u w:val="single"/>
+        </w:rPr>
+        <w:br/>
+      </w:r>
+      <w:r>
+        <w:rPr>
+          <w:sz w:val="28"/>
+        </w:rPr>
+        <w:t>Dirección de la cuenta de gestión del calendario compartido de mantenimiento en Google Calendar</w:t>
+      </w:r>
+      <w:r>
+        <w:rPr>
+          <w:sz w:val="28"/>
+        </w:rPr>
+        <w:br/>
+      </w:r>
+      <w:r>
+        <w:rPr>
+          <w:sz w:val="28"/>
+        </w:rPr>
+        <w:br/>
+      </w:r>
+      <w:r>
+        <w:rPr>
+          <w:sz w:val="28"/>
+        </w:rPr>
+        <w:br/>
+      </w:r>
+      <w:hyperlink r:id="rId6" w:history="1">
+        <w:r>
+          <w:rPr>
+            <w:rStyle w:val="Hipervnculo"/>
+            <w:b/>
+            <w:color w:val="auto"/>
+            <w:sz w:val="36"/>
+            <w:u w:val="none"/>
+          </w:rPr>
+          <w:t>calendario-mantenimiento@plated-shelter-481416-a5.iam.gserviceaccount.com</w:t>
+        </w:r>
+      </w:hyperlink>
+      <w:r>
+        <w:rPr>
+          <w:b/>
+          <w:sz w:val="44"/>
+        </w:rPr>
+        <w:br/>
+      </w:r>
+      <w:r>
+        <w:rPr>
+          <w:b/>
+          <w:sz w:val="44"/>
+        </w:rPr>
+        <w:br/>
+      </w:r>
+      <w:r>
+        <w:rPr>
+          <w:sz w:val="28"/>
+        </w:rPr>
+        <w:t xml:space="preserve">ID de cliente de </w:t>
       </w:r>
       <w:proofErr w:type="spellStart"/>
       <w:r>
         <w:rPr>
           <w:sz w:val="28"/>
         </w:rPr>
-        <w:t>management</w:t>
+        <w:t>OAuth</w:t>
       </w:r>
       <w:proofErr w:type="spellEnd"/>
       <w:r>
         <w:rPr>
           <w:sz w:val="28"/>
         </w:rPr>
+        <w:t xml:space="preserve"> 2</w:t>
+      </w:r>
+      <w:r>
+        <w:rPr>
+          <w:sz w:val="28"/>
+        </w:rPr>
         <w:t xml:space="preserve"> </w:t>
       </w:r>
-      <w:proofErr w:type="spellStart"/>
-      <w:r>
-        <w:rPr>
-          <w:sz w:val="28"/>
-        </w:rPr>
-        <w:t>studio</w:t>
-      </w:r>
-      <w:proofErr w:type="spellEnd"/>
-      <w:r>
-        <w:rPr>
-          <w:sz w:val="28"/>
-        </w:rPr>
-        <w:t xml:space="preserve"> (interfaz gráfica para administrar la BBDD)</w:t>
-      </w:r>
-      <w:r>
-        <w:rPr>
-          <w:sz w:val="28"/>
-          <w:u w:val="single"/>
-        </w:rPr>
-        <w:br/>
-      </w:r>
-      <w:r>
-        <w:rPr>
-          <w:sz w:val="28"/>
-          <w:u w:val="single"/>
-        </w:rPr>
-        <w:br/>
-      </w:r>
-      <w:r>
-        <w:rPr>
-          <w:sz w:val="28"/>
-        </w:rPr>
-        <w:t xml:space="preserve">LOGIN </w:t>
-      </w:r>
       <w:r>
         <w:rPr>
           <w:sz w:val="28"/>
@@ -590,14 +803,146 @@
         </w:rPr>
         <w:t xml:space="preserve"> </w:t>
       </w:r>
-      <w:proofErr w:type="spellStart"/>
-      <w:r>
-        <w:rPr>
-          <w:sz w:val="28"/>
-        </w:rPr>
-        <w:t>CarlosJ</w:t>
-      </w:r>
-      <w:proofErr w:type="spellEnd"/>
+      <w:r>
+        <w:rPr>
+          <w:b/>
+          <w:sz w:val="28"/>
+        </w:rPr>
+        <w:t>116680042034893331886</w:t>
+      </w:r>
+      <w:r>
+        <w:rPr>
+          <w:b/>
+          <w:sz w:val="28"/>
+        </w:rPr>
+        <w:br/>
+      </w:r>
+      <w:r>
+        <w:rPr>
+          <w:b/>
+          <w:sz w:val="28"/>
+        </w:rPr>
+        <w:br/>
+      </w:r>
+      <w:r>
+        <w:rPr>
+          <w:sz w:val="28"/>
+        </w:rPr>
+        <w:br/>
+        <w:t xml:space="preserve">ID del calendario mantenimiento </w:t>
+      </w:r>
+      <w:r>
+        <w:rPr>
+          <w:sz w:val="28"/>
+        </w:rPr>
+        <w:sym w:font="Wingdings" w:char="F0E0"/>
+      </w:r>
+      <w:r>
+        <w:rPr>
+          <w:sz w:val="28"/>
+        </w:rPr>
+        <w:t xml:space="preserve"> </w:t>
+      </w:r>
+      <w:r>
+        <w:rPr>
+          <w:b/>
+          <w:sz w:val="28"/>
+        </w:rPr>
+        <w:br/>
+        <w:t>e37d9769c7f937dd31290a55984e3bb42cc1a4f2707f61f574a7708d5a527066@group.calendar.google.com</w:t>
+      </w:r>
+      <w:r>
+        <w:rPr>
+          <w:sz w:val="28"/>
+        </w:rPr>
+        <w:br/>
+      </w:r>
+      <w:r>
+        <w:rPr>
+          <w:sz w:val="28"/>
+        </w:rPr>
+        <w:br/>
+      </w:r>
+      <w:r>
+        <w:rPr>
+          <w:sz w:val="28"/>
+        </w:rPr>
+        <w:br/>
+      </w:r>
+      <w:r>
+        <w:rPr>
+          <w:sz w:val="28"/>
+        </w:rPr>
+        <w:br/>
+        <w:t xml:space="preserve">Local host </w:t>
+      </w:r>
+      <w:r>
+        <w:rPr>
+          <w:sz w:val="28"/>
+        </w:rPr>
+        <w:br/>
+      </w:r>
+      <w:r>
+        <w:rPr>
+          <w:sz w:val="28"/>
+        </w:rPr>
+        <w:t>http://localhost:5088/swagger/index.html</w:t>
+      </w:r>
+      <w:bookmarkStart w:id="0" w:name="_GoBack"/>
+      <w:bookmarkEnd w:id="0"/>
+      <w:r>
+        <w:rPr>
+          <w:sz w:val="28"/>
+        </w:rPr>
+        <w:br/>
+      </w:r>
+      <w:r>
+        <w:rPr>
+          <w:sz w:val="28"/>
+        </w:rPr>
+        <w:lastRenderedPageBreak/>
+        <w:br/>
+      </w:r>
+      <w:r>
+        <w:rPr>
+          <w:sz w:val="28"/>
+        </w:rPr>
+        <w:drawing>
+          <wp:inline distT="0" distB="0" distL="0" distR="0" wp14:anchorId="2B97949C" wp14:editId="10AD88AE">
+            <wp:extent cx="4982270" cy="2372056"/>
+            <wp:effectExtent l="0" t="0" r="8890" b="9525"/>
+            <wp:docPr id="2" name="Imagen 2"/>
+            <wp:cNvGraphicFramePr>
+              <a:graphicFrameLocks xmlns:a="http://schemas.openxmlformats.org/drawingml/2006/main" noChangeAspect="1"/>
+            </wp:cNvGraphicFramePr>
+            <a:graphic xmlns:a="http://schemas.openxmlformats.org/drawingml/2006/main">
+              <a:graphicData uri="http://schemas.openxmlformats.org/drawingml/2006/picture">
+                <pic:pic xmlns:pic="http://schemas.openxmlformats.org/drawingml/2006/picture">
+                  <pic:nvPicPr>
+                    <pic:cNvPr id="1" name=""/>
+                    <pic:cNvPicPr/>
+                  </pic:nvPicPr>
+                  <pic:blipFill>
+                    <a:blip r:embed="rId7"/>
+                    <a:stretch>
+                      <a:fillRect/>
+                    </a:stretch>
+                  </pic:blipFill>
+                  <pic:spPr>
+                    <a:xfrm>
+                      <a:off x="0" y="0"/>
+                      <a:ext cx="4982270" cy="2372056"/>
+                    </a:xfrm>
+                    <a:prstGeom prst="rect">
+                      <a:avLst/>
+                    </a:prstGeom>
+                  </pic:spPr>
+                </pic:pic>
+              </a:graphicData>
+            </a:graphic>
+          </wp:inline>
+        </w:drawing>
+      </w:r>
     </w:p>
     <w:sectPr>
       <w:pgSz w:w="11906" w:h="16838"/>

</xml_diff>

<commit_message>
pantalla ver tareas, ver incidencias, ver revisione
Funcionan las tres pantallas listando los eventos
</commit_message>
<xml_diff>
--- a/Aplicación de análisis y visualización de eventos de Google Calendar/Notas codigo aplicacion.docx
+++ b/Aplicación de análisis y visualización de eventos de Google Calendar/Notas codigo aplicacion.docx
@@ -8,6 +8,11 @@
           <w:sz w:val="28"/>
         </w:rPr>
       </w:pPr>
+      <w:r>
+        <w:t>En amarillossssssssssssssssssssss</w:t>
+      </w:r>
+      <w:bookmarkStart w:id="0" w:name="_GoBack"/>
+      <w:bookmarkEnd w:id="0"/>
       <w:r>
         <w:br/>
       </w:r>
@@ -635,7 +640,9 @@
       </w:r>
       <w:r>
         <w:rPr>
-          <w:sz w:val="28"/>
+          <w:noProof/>
+          <w:sz w:val="28"/>
+          <w:lang w:eastAsia="es-ES"/>
         </w:rPr>
         <w:drawing>
           <wp:inline distT="0" distB="0" distL="0" distR="0" wp14:anchorId="311F4CB5" wp14:editId="442629BE">
@@ -888,8 +895,6 @@
         </w:rPr>
         <w:t>http://localhost:5088/swagger/index.html</w:t>
       </w:r>
-      <w:bookmarkStart w:id="0" w:name="_GoBack"/>
-      <w:bookmarkEnd w:id="0"/>
       <w:r>
         <w:rPr>
           <w:sz w:val="28"/>
@@ -905,7 +910,9 @@
       </w:r>
       <w:r>
         <w:rPr>
-          <w:sz w:val="28"/>
+          <w:noProof/>
+          <w:sz w:val="28"/>
+          <w:lang w:eastAsia="es-ES"/>
         </w:rPr>
         <w:drawing>
           <wp:inline distT="0" distB="0" distL="0" distR="0" wp14:anchorId="2B97949C" wp14:editId="10AD88AE">

</xml_diff>